<commit_message>
backported documentation to markdown files
</commit_message>
<xml_diff>
--- a/docs/Exercise 2.docx
+++ b/docs/Exercise 2.docx
@@ -15,14 +15,7 @@
           <w:rFonts w:eastAsia="Times New Roman"/>
           <w:lang w:val="en-US" w:eastAsia="en-GB"/>
         </w:rPr>
-        <w:t>Transport Tycoon</w:t>
-      </w:r>
-      <w:r>
-        <w:rPr>
-          <w:rFonts w:eastAsia="Times New Roman"/>
-          <w:lang w:val="en-US" w:eastAsia="en-GB"/>
-        </w:rPr>
-        <w:t xml:space="preserve"> - </w:t>
+        <w:t xml:space="preserve">Transport Tycoon - </w:t>
       </w:r>
       <w:r>
         <w:rPr>
@@ -495,7 +488,25 @@
           <w:szCs w:val="22"/>
           <w:lang w:eastAsia="en-GB"/>
         </w:rPr>
-        <w:t xml:space="preserve">Given that file, we could do two things with our event logs: </w:t>
+        <w:t xml:space="preserve">Given that file, we could do </w:t>
+      </w:r>
+      <w:r>
+        <w:rPr>
+          <w:rFonts w:ascii="Calibri" w:eastAsia="Times New Roman" w:hAnsi="Calibri" w:cs="Times New Roman"/>
+          <w:sz w:val="22"/>
+          <w:szCs w:val="22"/>
+          <w:lang w:val="en-US" w:eastAsia="en-GB"/>
+        </w:rPr>
+        <w:t>the following</w:t>
+      </w:r>
+      <w:r>
+        <w:rPr>
+          <w:rFonts w:ascii="Calibri" w:eastAsia="Times New Roman" w:hAnsi="Calibri" w:cs="Times New Roman"/>
+          <w:sz w:val="22"/>
+          <w:szCs w:val="22"/>
+          <w:lang w:eastAsia="en-GB"/>
+        </w:rPr>
+        <w:t xml:space="preserve"> things with our event logs: </w:t>
       </w:r>
     </w:p>
     <w:p>
@@ -648,6 +659,59 @@
     </w:p>
     <w:p>
       <w:pPr>
+        <w:pStyle w:val="ListParagraph"/>
+        <w:numPr>
+          <w:ilvl w:val="0"/>
+          <w:numId w:val="3"/>
+        </w:numPr>
+        <w:shd w:val="clear" w:color="auto" w:fill="FFFFFF"/>
+        <w:spacing w:before="100" w:beforeAutospacing="1" w:after="100" w:afterAutospacing="1"/>
+        <w:rPr>
+          <w:rFonts w:ascii="Calibri" w:eastAsia="Times New Roman" w:hAnsi="Calibri" w:cs="Times New Roman"/>
+          <w:sz w:val="22"/>
+          <w:szCs w:val="22"/>
+          <w:lang w:eastAsia="en-GB"/>
+        </w:rPr>
+      </w:pPr>
+      <w:bookmarkStart w:id="0" w:name="_GoBack"/>
+      <w:bookmarkEnd w:id="0"/>
+      <w:r>
+        <w:rPr>
+          <w:rFonts w:ascii="Calibri" w:eastAsia="Times New Roman" w:hAnsi="Calibri" w:cs="Times New Roman"/>
+          <w:sz w:val="22"/>
+          <w:szCs w:val="22"/>
+          <w:lang w:eastAsia="en-GB"/>
+        </w:rPr>
+        <w:t>Visualize the journey with the visualization tool </w:t>
+      </w:r>
+      <w:hyperlink r:id="rId8" w:tooltip="https://github.com/Nagelfar/transport-tycoon/tree/enhancements/transport_visulazation" w:history="1">
+        <w:r>
+          <w:rPr>
+            <w:rStyle w:val="Hyperlink"/>
+            <w:rFonts w:ascii="Calibri" w:eastAsia="Times New Roman" w:hAnsi="Calibri" w:cs="Times New Roman"/>
+            <w:sz w:val="22"/>
+            <w:szCs w:val="22"/>
+            <w:lang w:eastAsia="en-GB"/>
+          </w:rPr>
+          <w:t>https://github.com/Nagelfar/transport-tycoon/tree/enhancements/transport_visulazation</w:t>
+        </w:r>
+      </w:hyperlink>
+    </w:p>
+    <w:p>
+      <w:pPr>
+        <w:pStyle w:val="ListParagraph"/>
+        <w:shd w:val="clear" w:color="auto" w:fill="FFFFFF"/>
+        <w:spacing w:before="100" w:beforeAutospacing="1" w:after="100" w:afterAutospacing="1"/>
+        <w:rPr>
+          <w:rFonts w:ascii="Calibri" w:eastAsia="Times New Roman" w:hAnsi="Calibri" w:cs="Times New Roman"/>
+          <w:sz w:val="22"/>
+          <w:szCs w:val="22"/>
+          <w:lang w:eastAsia="en-GB"/>
+        </w:rPr>
+      </w:pPr>
+    </w:p>
+    <w:p>
+      <w:pPr>
         <w:pStyle w:val="Heading2"/>
         <w:rPr>
           <w:rFonts w:eastAsia="Times New Roman"/>
@@ -1081,7 +1145,6 @@
           <w:docGrid w:linePitch="360"/>
         </w:sectPr>
       </w:pPr>
-      <w:bookmarkStart w:id="0" w:name="_GoBack"/>
       <w:r>
         <w:rPr>
           <w:rFonts w:ascii="Times New Roman" w:eastAsia="Times New Roman" w:hAnsi="Times New Roman" w:cs="Times New Roman"/>
@@ -1104,7 +1167,7 @@
                     <pic:cNvPicPr/>
                   </pic:nvPicPr>
                   <pic:blipFill rotWithShape="1">
-                    <a:blip r:embed="rId8" cstate="print">
+                    <a:blip r:embed="rId9" cstate="print">
                       <a:extLst>
                         <a:ext uri="{28A0092B-C50C-407E-A947-70E740481C1C}">
                           <a14:useLocalDpi xmlns:a14="http://schemas.microsoft.com/office/drawing/2010/main" val="0"/>
@@ -1137,7 +1200,6 @@
           </wp:inline>
         </w:drawing>
       </w:r>
-      <w:bookmarkEnd w:id="0"/>
     </w:p>
     <w:p>
       <w:pPr>
@@ -2138,7 +2200,6 @@
   <w:style w:type="character" w:default="1" w:styleId="DefaultParagraphFont">
     <w:name w:val="Default Paragraph Font"/>
     <w:uiPriority w:val="1"/>
-    <w:semiHidden/>
     <w:unhideWhenUsed/>
   </w:style>
   <w:style w:type="table" w:default="1" w:styleId="TableNormal">
@@ -2601,7 +2662,7 @@
 </file>
 
 <file path=customXml/itemProps1.xml><?xml version="1.0" encoding="utf-8"?>
-<ds:datastoreItem xmlns:ds="http://schemas.openxmlformats.org/officeDocument/2006/customXml" ds:itemID="{1C2F9690-C016-474F-A0E4-8CF81C30E021}">
+<ds:datastoreItem xmlns:ds="http://schemas.openxmlformats.org/officeDocument/2006/customXml" ds:itemID="{8A6C8047-4D9F-B74E-A244-B759FB96EAB1}">
   <ds:schemaRefs>
     <ds:schemaRef ds:uri="http://schemas.openxmlformats.org/officeDocument/2006/bibliography"/>
   </ds:schemaRefs>

</xml_diff>